<commit_message>
agregado cosas 2 sprint
</commit_message>
<xml_diff>
--- a/Documentacion de actividades.docx
+++ b/Documentacion de actividades.docx
@@ -150,20 +150,47 @@
           <w:u w:val="single"/>
           <w:lang w:val="es-ES"/>
         </w:rPr>
-        <w:t>ACTIVIDAD PERFIL:</w:t>
-      </w:r>
-    </w:p>
-    <w:p>
-      <w:pPr>
-        <w:rPr>
-          <w:lang w:val="es-ES"/>
-        </w:rPr>
-      </w:pPr>
-      <w:r>
-        <w:rPr>
-          <w:lang w:val="es-ES"/>
-        </w:rPr>
-        <w:t>EL USUARIO PODRA VER SUS DATOS Y PODRA MODIFICARLOS.</w:t>
+        <w:t>ACTIVIDAD PERFIL</w:t>
+      </w:r>
+      <w:r>
+        <w:rPr>
+          <w:u w:val="single"/>
+          <w:lang w:val="es-ES"/>
+        </w:rPr>
+        <w:t xml:space="preserve"> USUARIO:</w:t>
+      </w:r>
+    </w:p>
+    <w:p>
+      <w:pPr>
+        <w:rPr>
+          <w:lang w:val="es-ES"/>
+        </w:rPr>
+      </w:pPr>
+      <w:r>
+        <w:rPr>
+          <w:lang w:val="es-ES"/>
+        </w:rPr>
+        <w:t xml:space="preserve">EL USUARIO </w:t>
+      </w:r>
+      <w:r>
+        <w:rPr>
+          <w:lang w:val="es-ES"/>
+        </w:rPr>
+        <w:t xml:space="preserve">TEDRA 3 </w:t>
+      </w:r>
+      <w:proofErr w:type="gramStart"/>
+      <w:r>
+        <w:rPr>
+          <w:lang w:val="es-ES"/>
+        </w:rPr>
+        <w:t>BOTONES :</w:t>
+      </w:r>
+      <w:proofErr w:type="gramEnd"/>
+      <w:r>
+        <w:rPr>
+          <w:lang w:val="es-ES"/>
+        </w:rPr>
+        <w:t xml:space="preserve"> MIS PUBLICACIONES, SUBIR ARTICULO Y PAGINA PRINCIPAL</w:t>
       </w:r>
     </w:p>
     <w:p>
@@ -196,101 +223,111 @@
         <w:rPr>
           <w:lang w:val="es-ES"/>
         </w:rPr>
-        <w:t xml:space="preserve">EL USUARIO VERA 2 BOTONES: </w:t>
-      </w:r>
-    </w:p>
-    <w:p>
-      <w:pPr>
-        <w:pStyle w:val="Prrafodelista"/>
-        <w:numPr>
-          <w:ilvl w:val="0"/>
-          <w:numId w:val="1"/>
-        </w:numPr>
-        <w:rPr>
-          <w:lang w:val="es-ES"/>
-        </w:rPr>
-      </w:pPr>
-      <w:r>
-        <w:rPr>
-          <w:lang w:val="es-ES"/>
-        </w:rPr>
-        <w:t>ARTICULOS SUBIDOS POR EL USUARIO.</w:t>
-      </w:r>
-    </w:p>
-    <w:p>
-      <w:pPr>
-        <w:pStyle w:val="Prrafodelista"/>
-        <w:numPr>
-          <w:ilvl w:val="0"/>
-          <w:numId w:val="1"/>
-        </w:numPr>
-        <w:rPr>
-          <w:lang w:val="es-ES"/>
-        </w:rPr>
-      </w:pPr>
-      <w:r>
-        <w:rPr>
-          <w:lang w:val="es-ES"/>
-        </w:rPr>
-        <w:t>ARTICULOS QUE ESTAN SUBIDOS EN LA APLICACIÓN</w:t>
-      </w:r>
-    </w:p>
-    <w:p>
-      <w:pPr>
-        <w:rPr>
-          <w:u w:val="single"/>
-          <w:lang w:val="es-ES"/>
-        </w:rPr>
-      </w:pPr>
-      <w:r>
-        <w:rPr>
-          <w:u w:val="single"/>
-          <w:lang w:val="es-ES"/>
-        </w:rPr>
-        <w:t xml:space="preserve">ACTIVIDAD ARTICULOS </w:t>
+        <w:t xml:space="preserve">EN ESTA ACTIVIDAD EL USUARIO PODRA VER UN LISTADO DE LOS ARTICULOS QUE ESTAN </w:t>
       </w:r>
       <w:proofErr w:type="gramStart"/>
       <w:r>
         <w:rPr>
-          <w:u w:val="single"/>
-          <w:lang w:val="es-ES"/>
-        </w:rPr>
-        <w:t>PUBLICADOS  POR</w:t>
+          <w:lang w:val="es-ES"/>
+        </w:rPr>
+        <w:t>DISPONIBLES ,</w:t>
       </w:r>
       <w:proofErr w:type="gramEnd"/>
       <w:r>
         <w:rPr>
-          <w:u w:val="single"/>
-          <w:lang w:val="es-ES"/>
-        </w:rPr>
-        <w:t xml:space="preserve"> EL USUARIO:</w:t>
-      </w:r>
-    </w:p>
-    <w:p>
-      <w:pPr>
-        <w:rPr>
-          <w:lang w:val="es-ES"/>
-        </w:rPr>
-      </w:pPr>
-      <w:r>
-        <w:rPr>
-          <w:lang w:val="es-ES"/>
-        </w:rPr>
-        <w:t xml:space="preserve">EL USUARIO VERA SUS ARTICULOS </w:t>
+          <w:lang w:val="es-ES"/>
+        </w:rPr>
+        <w:t xml:space="preserve"> EN DONDE AL TOCAR EN EL ARTICULO QUE DESEE , SE ABRIRA EL DETALLE DE ESE ARTICULO.</w:t>
+      </w:r>
+    </w:p>
+    <w:p>
+      <w:pPr>
+        <w:rPr>
+          <w:u w:val="single"/>
+          <w:lang w:val="es-ES"/>
+        </w:rPr>
+      </w:pPr>
+      <w:r>
+        <w:rPr>
+          <w:u w:val="single"/>
+          <w:lang w:val="es-ES"/>
+        </w:rPr>
+        <w:t xml:space="preserve">ACTIVIDAD </w:t>
+      </w:r>
+      <w:r>
+        <w:rPr>
+          <w:u w:val="single"/>
+          <w:lang w:val="es-ES"/>
+        </w:rPr>
+        <w:t>SUBIR ARTICULO:</w:t>
+      </w:r>
+    </w:p>
+    <w:p>
+      <w:pPr>
+        <w:rPr>
+          <w:lang w:val="es-ES"/>
+        </w:rPr>
+      </w:pPr>
+      <w:r>
+        <w:rPr>
+          <w:lang w:val="es-ES"/>
+        </w:rPr>
+        <w:t>EL USUARIO PODRA SUBIR UN ARTICULO</w:t>
+      </w:r>
+      <w:r>
+        <w:rPr>
+          <w:lang w:val="es-ES"/>
+        </w:rPr>
+        <w:t xml:space="preserve">. </w:t>
       </w:r>
       <w:proofErr w:type="gramStart"/>
       <w:r>
         <w:rPr>
           <w:lang w:val="es-ES"/>
         </w:rPr>
-        <w:t>PUBLICADOS ,</w:t>
+        <w:t>(</w:t>
       </w:r>
       <w:proofErr w:type="gramEnd"/>
       <w:r>
         <w:rPr>
           <w:lang w:val="es-ES"/>
         </w:rPr>
-        <w:t xml:space="preserve"> </w:t>
+        <w:t>DESDE LA APP PUEDE ACCESER A LA CAMARA DEL DISPOSITIVO)</w:t>
+      </w:r>
+    </w:p>
+    <w:p>
+      <w:pPr>
+        <w:rPr>
+          <w:u w:val="single"/>
+          <w:lang w:val="es-ES"/>
+        </w:rPr>
+      </w:pPr>
+      <w:r>
+        <w:rPr>
+          <w:u w:val="single"/>
+          <w:lang w:val="es-ES"/>
+        </w:rPr>
+        <w:t>ACTIVIDAD MIS PUBLICACIONES</w:t>
+      </w:r>
+      <w:r>
+        <w:rPr>
+          <w:u w:val="single"/>
+          <w:lang w:val="es-ES"/>
+        </w:rPr>
+        <w:t>:</w:t>
+      </w:r>
+    </w:p>
+    <w:p>
+      <w:pPr>
+        <w:rPr>
+          <w:lang w:val="es-ES"/>
+        </w:rPr>
+      </w:pPr>
+      <w:r>
+        <w:rPr>
+          <w:lang w:val="es-ES"/>
+        </w:rPr>
+        <w:t xml:space="preserve">EL USUARIO VERA SUS ARTICULOS PUBLICADOS , </w:t>
       </w:r>
       <w:r>
         <w:rPr>
@@ -302,116 +339,16 @@
         <w:rPr>
           <w:lang w:val="es-ES"/>
         </w:rPr>
-        <w:t xml:space="preserve"> PODRA ELIMINARLOS.</w:t>
-      </w:r>
-    </w:p>
-    <w:p>
-      <w:pPr>
-        <w:rPr>
-          <w:lang w:val="es-ES"/>
-        </w:rPr>
-      </w:pPr>
-      <w:r>
-        <w:rPr>
-          <w:lang w:val="es-ES"/>
-        </w:rPr>
-        <w:t xml:space="preserve">EL USUARIO PODRA </w:t>
-      </w:r>
-      <w:proofErr w:type="gramStart"/>
-      <w:r>
-        <w:rPr>
-          <w:lang w:val="es-ES"/>
-        </w:rPr>
-        <w:t>PUBLICAR  UN</w:t>
-      </w:r>
-      <w:proofErr w:type="gramEnd"/>
-      <w:r>
-        <w:rPr>
-          <w:lang w:val="es-ES"/>
-        </w:rPr>
-        <w:t xml:space="preserve"> NUEVO ARTICULO.</w:t>
-      </w:r>
-      <w:r>
-        <w:rPr>
-          <w:lang w:val="es-ES"/>
-        </w:rPr>
-        <w:t>(DESDE LA APP PUEDE ACCESER A LA CAMARA DEL DISPOSITIVO)</w:t>
-      </w:r>
-    </w:p>
-    <w:p>
-      <w:pPr>
-        <w:rPr>
-          <w:lang w:val="es-ES"/>
-        </w:rPr>
-      </w:pPr>
-      <w:r>
-        <w:rPr>
-          <w:u w:val="single"/>
-          <w:lang w:val="es-ES"/>
-        </w:rPr>
-        <w:t>ACTIVIDAD ARTICULOS PUBLI</w:t>
-      </w:r>
-      <w:r>
-        <w:rPr>
-          <w:u w:val="single"/>
-          <w:lang w:val="es-ES"/>
-        </w:rPr>
-        <w:t>C</w:t>
-      </w:r>
-      <w:r>
-        <w:rPr>
-          <w:u w:val="single"/>
-          <w:lang w:val="es-ES"/>
-        </w:rPr>
-        <w:t>ADOS GENERALES</w:t>
-      </w:r>
-      <w:r>
-        <w:rPr>
-          <w:lang w:val="es-ES"/>
-        </w:rPr>
-        <w:t>.</w:t>
-      </w:r>
-    </w:p>
-    <w:p>
-      <w:pPr>
-        <w:rPr>
-          <w:lang w:val="es-ES"/>
-        </w:rPr>
-      </w:pPr>
-      <w:r>
-        <w:rPr>
-          <w:lang w:val="es-ES"/>
-        </w:rPr>
-        <w:t>EN ESTA ACTIVIDAD EL USUARIO PODRA VER</w:t>
-      </w:r>
-      <w:r>
-        <w:rPr>
-          <w:lang w:val="es-ES"/>
-        </w:rPr>
-        <w:t xml:space="preserve"> UN LISTADO DE</w:t>
+        <w:t xml:space="preserve"> PODRA ELIMINARLOS</w:t>
+      </w:r>
+      <w:r>
+        <w:rPr>
+          <w:lang w:val="es-ES"/>
+        </w:rPr>
+        <w:t xml:space="preserve"> O MODIFICARLOS.</w:t>
       </w:r>
       <w:bookmarkStart w:id="0" w:name="_GoBack"/>
       <w:bookmarkEnd w:id="0"/>
-      <w:r>
-        <w:rPr>
-          <w:lang w:val="es-ES"/>
-        </w:rPr>
-        <w:t xml:space="preserve"> LOS ARTICULOS QUE ESTAN DISPONIBLES , EN DONDE AL TOCAR EN EL ARTICULO QUE DESEE , SE ABRIRA EL DETALLE DE ESE ARTICULO</w:t>
-      </w:r>
-      <w:r>
-        <w:rPr>
-          <w:lang w:val="es-ES"/>
-        </w:rPr>
-        <w:t>.</w:t>
-      </w:r>
-    </w:p>
-    <w:p>
-      <w:pPr>
-        <w:rPr>
-          <w:u w:val="single"/>
-          <w:lang w:val="es-ES"/>
-        </w:rPr>
-      </w:pPr>
     </w:p>
     <w:p>
       <w:pPr>
@@ -725,6 +662,7 @@
     <w:lsdException w:name="HTML Sample" w:semiHidden="1" w:unhideWhenUsed="1"/>
     <w:lsdException w:name="HTML Typewriter" w:semiHidden="1" w:unhideWhenUsed="1"/>
     <w:lsdException w:name="HTML Variable" w:semiHidden="1" w:unhideWhenUsed="1"/>
+    <w:lsdException w:name="Normal Table" w:semiHidden="1" w:unhideWhenUsed="1"/>
     <w:lsdException w:name="annotation subject" w:semiHidden="1" w:unhideWhenUsed="1"/>
     <w:lsdException w:name="No List" w:semiHidden="1" w:unhideWhenUsed="1"/>
     <w:lsdException w:name="Outline List 1" w:semiHidden="1" w:unhideWhenUsed="1"/>
@@ -770,9 +708,11 @@
     <w:lsdException w:name="Table Subtle 1" w:semiHidden="1" w:unhideWhenUsed="1"/>
     <w:lsdException w:name="Table Subtle 2" w:semiHidden="1" w:unhideWhenUsed="1"/>
     <w:lsdException w:name="Table Web 1" w:semiHidden="1" w:unhideWhenUsed="1"/>
+    <w:lsdException w:name="Table Web 2" w:semiHidden="1" w:unhideWhenUsed="1"/>
     <w:lsdException w:name="Table Web 3" w:semiHidden="1" w:unhideWhenUsed="1"/>
     <w:lsdException w:name="Balloon Text" w:semiHidden="1" w:unhideWhenUsed="1"/>
     <w:lsdException w:name="Table Grid" w:uiPriority="39"/>
+    <w:lsdException w:name="Table Theme" w:semiHidden="1" w:unhideWhenUsed="1"/>
     <w:lsdException w:name="Placeholder Text" w:semiHidden="1"/>
     <w:lsdException w:name="No Spacing" w:uiPriority="1" w:qFormat="1"/>
     <w:lsdException w:name="Light Shading" w:uiPriority="60"/>

</xml_diff>